<commit_message>
edit use case des
</commit_message>
<xml_diff>
--- a/use case des..docx
+++ b/use case des..docx
@@ -8,8 +8,6 @@
           <w:rtl/>
         </w:rPr>
       </w:pPr>
-      <w:bookmarkStart w:id="0" w:name="_GoBack"/>
-      <w:bookmarkEnd w:id="0"/>
     </w:p>
     <w:tbl>
       <w:tblPr>
@@ -5257,7 +5255,6 @@
             <w:pPr>
               <w:spacing w:after="40"/>
               <w:rPr>
-                <w:rFonts w:hint="cs"/>
                 <w:highlight w:val="yellow"/>
                 <w:rtl/>
                 <w:lang w:bidi="ar-EG"/>
@@ -5714,6 +5711,9 @@
             <w:r>
               <w:t>Cash</w:t>
             </w:r>
+            <w:r>
+              <w:t xml:space="preserve"> and pay</w:t>
+            </w:r>
           </w:p>
         </w:tc>
         <w:tc>
@@ -5774,16 +5774,10 @@
               </w:rPr>
             </w:pPr>
             <w:r>
-              <w:rPr>
-                <w:highlight w:val="yellow"/>
-              </w:rPr>
               <w:t xml:space="preserve">2- </w:t>
             </w:r>
             <w:r>
-              <w:rPr>
-                <w:highlight w:val="yellow"/>
-              </w:rPr>
-              <w:t>??</w:t>
+              <w:t>the system return the change</w:t>
             </w:r>
           </w:p>
         </w:tc>
@@ -5820,16 +5814,56 @@
                 <w:lang w:bidi="ar-EG"/>
               </w:rPr>
             </w:pPr>
+          </w:p>
+        </w:tc>
+        <w:tc>
+          <w:tcPr>
+            <w:tcW w:w="3475" w:type="dxa"/>
+            <w:tcBorders>
+              <w:top w:val="single" w:sz="6" w:space="0" w:color="auto"/>
+              <w:left w:val="single" w:sz="6" w:space="0" w:color="auto"/>
+              <w:bottom w:val="single" w:sz="6" w:space="0" w:color="auto"/>
+              <w:right w:val="single" w:sz="12" w:space="0" w:color="auto"/>
+            </w:tcBorders>
+          </w:tcPr>
+          <w:p>
             <w:r>
               <w:t xml:space="preserve">3- </w:t>
             </w:r>
             <w:r>
-              <w:t xml:space="preserve">The driver </w:t>
-            </w:r>
-            <w:r>
-              <w:t>pay cash</w:t>
-            </w:r>
-          </w:p>
+              <w:t>system confirms the success of the payment process</w:t>
+            </w:r>
+            <w:bookmarkStart w:id="0" w:name="_GoBack"/>
+            <w:bookmarkEnd w:id="0"/>
+          </w:p>
+        </w:tc>
+      </w:tr>
+      <w:tr>
+        <w:trPr>
+          <w:trHeight w:val="106"/>
+        </w:trPr>
+        <w:tc>
+          <w:tcPr>
+            <w:tcW w:w="1908" w:type="dxa"/>
+            <w:vMerge/>
+            <w:tcBorders>
+              <w:left w:val="single" w:sz="12" w:space="0" w:color="auto"/>
+              <w:right w:val="single" w:sz="6" w:space="0" w:color="auto"/>
+            </w:tcBorders>
+          </w:tcPr>
+          <w:p/>
+        </w:tc>
+        <w:tc>
+          <w:tcPr>
+            <w:tcW w:w="3474" w:type="dxa"/>
+            <w:tcBorders>
+              <w:top w:val="single" w:sz="6" w:space="0" w:color="auto"/>
+              <w:left w:val="single" w:sz="6" w:space="0" w:color="auto"/>
+              <w:bottom w:val="single" w:sz="6" w:space="0" w:color="auto"/>
+              <w:right w:val="single" w:sz="12" w:space="0" w:color="auto"/>
+            </w:tcBorders>
+          </w:tcPr>
+          <w:p/>
         </w:tc>
         <w:tc>
           <w:tcPr>
@@ -5842,53 +5876,6 @@
             </w:tcBorders>
           </w:tcPr>
           <w:p/>
-        </w:tc>
-      </w:tr>
-      <w:tr>
-        <w:trPr>
-          <w:trHeight w:val="106"/>
-        </w:trPr>
-        <w:tc>
-          <w:tcPr>
-            <w:tcW w:w="1908" w:type="dxa"/>
-            <w:vMerge/>
-            <w:tcBorders>
-              <w:left w:val="single" w:sz="12" w:space="0" w:color="auto"/>
-              <w:right w:val="single" w:sz="6" w:space="0" w:color="auto"/>
-            </w:tcBorders>
-          </w:tcPr>
-          <w:p/>
-        </w:tc>
-        <w:tc>
-          <w:tcPr>
-            <w:tcW w:w="3474" w:type="dxa"/>
-            <w:tcBorders>
-              <w:top w:val="single" w:sz="6" w:space="0" w:color="auto"/>
-              <w:left w:val="single" w:sz="6" w:space="0" w:color="auto"/>
-              <w:bottom w:val="single" w:sz="6" w:space="0" w:color="auto"/>
-              <w:right w:val="single" w:sz="12" w:space="0" w:color="auto"/>
-            </w:tcBorders>
-          </w:tcPr>
-          <w:p/>
-        </w:tc>
-        <w:tc>
-          <w:tcPr>
-            <w:tcW w:w="3475" w:type="dxa"/>
-            <w:tcBorders>
-              <w:top w:val="single" w:sz="6" w:space="0" w:color="auto"/>
-              <w:left w:val="single" w:sz="6" w:space="0" w:color="auto"/>
-              <w:bottom w:val="single" w:sz="6" w:space="0" w:color="auto"/>
-              <w:right w:val="single" w:sz="12" w:space="0" w:color="auto"/>
-            </w:tcBorders>
-          </w:tcPr>
-          <w:p>
-            <w:r>
-              <w:t xml:space="preserve">4- </w:t>
-            </w:r>
-            <w:r>
-              <w:t>system confirms the success of the payment process</w:t>
-            </w:r>
-          </w:p>
         </w:tc>
       </w:tr>
       <w:tr>
@@ -7059,10 +7046,7 @@
           </w:tcPr>
           <w:p>
             <w:r>
-              <w:t>1</w:t>
-            </w:r>
-            <w:r>
-              <w:t>0</w:t>
+              <w:t>10</w:t>
             </w:r>
           </w:p>
         </w:tc>
@@ -7421,13 +7405,7 @@
               <w:t xml:space="preserve"> </w:t>
             </w:r>
             <w:r>
-              <w:t>2-</w:t>
-            </w:r>
-            <w:r>
-              <w:t xml:space="preserve"> </w:t>
-            </w:r>
-            <w:r>
-              <w:t xml:space="preserve">Display </w:t>
+              <w:t xml:space="preserve">2- Display </w:t>
             </w:r>
             <w:r>
               <w:t>income</w:t>
@@ -7848,10 +7826,7 @@
           </w:tcPr>
           <w:p>
             <w:r>
-              <w:t>1</w:t>
-            </w:r>
-            <w:r>
-              <w:t>1</w:t>
+              <w:t>11</w:t>
             </w:r>
           </w:p>
         </w:tc>
@@ -8196,13 +8171,7 @@
               <w:t xml:space="preserve"> </w:t>
             </w:r>
             <w:r>
-              <w:t>2</w:t>
-            </w:r>
-            <w:r>
-              <w:t xml:space="preserve">- </w:t>
-            </w:r>
-            <w:r>
-              <w:t>System save the Time</w:t>
+              <w:t>2- System save the Time</w:t>
             </w:r>
           </w:p>
         </w:tc>
@@ -9399,10 +9368,7 @@
           </w:tcPr>
           <w:p>
             <w:r>
-              <w:t>1</w:t>
-            </w:r>
-            <w:r>
-              <w:t>3</w:t>
+              <w:t>13</w:t>
             </w:r>
           </w:p>
         </w:tc>
@@ -10184,10 +10150,7 @@
           </w:tcPr>
           <w:p>
             <w:r>
-              <w:t>1</w:t>
-            </w:r>
-            <w:r>
-              <w:t>4</w:t>
+              <w:t>14</w:t>
             </w:r>
           </w:p>
         </w:tc>
@@ -10474,7 +10437,6 @@
           <w:p>
             <w:pPr>
               <w:rPr>
-                <w:rFonts w:hint="cs"/>
                 <w:rtl/>
                 <w:lang w:bidi="ar-EG"/>
               </w:rPr>
@@ -10540,7 +10502,6 @@
           <w:p>
             <w:pPr>
               <w:rPr>
-                <w:rFonts w:hint="cs"/>
                 <w:rtl/>
                 <w:lang w:bidi="ar-EG"/>
               </w:rPr>
@@ -10552,10 +10513,7 @@
               <w:t xml:space="preserve"> </w:t>
             </w:r>
             <w:r>
-              <w:t>2-</w:t>
-            </w:r>
-            <w:r>
-              <w:t xml:space="preserve"> system allows Manager to enter Slots Details</w:t>
+              <w:t>2- system allows Manager to enter Slots Details</w:t>
             </w:r>
           </w:p>
         </w:tc>
@@ -11007,6 +10965,7 @@
         <w:docPartUnique/>
       </w:docPartObj>
     </w:sdtPr>
+    <w:sdtEndPr/>
     <w:sdtContent>
       <w:p>
         <w:pPr>
@@ -11129,7 +11088,7 @@
           <w:rPr>
             <w:noProof/>
           </w:rPr>
-          <w:t>2</w:t>
+          <w:t>6</w:t>
         </w:r>
         <w:r>
           <w:fldChar w:fldCharType="end"/>
@@ -13045,7 +13004,7 @@
 </file>
 
 <file path=customXml/itemProps1.xml><?xml version="1.0" encoding="utf-8"?>
-<ds:datastoreItem xmlns:ds="http://schemas.openxmlformats.org/officeDocument/2006/customXml" ds:itemID="{B4112E21-1596-4384-B19E-194C485A3D46}">
+<ds:datastoreItem xmlns:ds="http://schemas.openxmlformats.org/officeDocument/2006/customXml" ds:itemID="{3F76718F-0B34-4905-96AB-2D5090D289B3}">
   <ds:schemaRefs>
     <ds:schemaRef ds:uri="http://schemas.openxmlformats.org/officeDocument/2006/bibliography"/>
   </ds:schemaRefs>

</xml_diff>